<commit_message>
shark move shark bite
</commit_message>
<xml_diff>
--- a/Game Design Document/GDD.docx
+++ b/Game Design Document/GDD.docx
@@ -251,6 +251,15 @@
         </w:rPr>
         <w:t xml:space="preserve"> Angry(), RunAway(), ChangeDirection(), DoClone()</w:t>
       </w:r>
+      <w:r>
+        <w:rPr>
+          <w:rFonts w:ascii="Times New Roman" w:hAnsi="Times New Roman" w:cs="Times New Roman"/>
+          <w:sz w:val="26"/>
+        </w:rPr>
+        <w:t>,Bite()</w:t>
+      </w:r>
+      <w:bookmarkStart w:id="0" w:name="_GoBack"/>
+      <w:bookmarkEnd w:id="0"/>
     </w:p>
     <w:p>
       <w:pPr>
@@ -1199,7 +1208,7 @@
             <v:path o:extrusionok="f" gradientshapeok="t" o:connecttype="rect"/>
             <o:lock v:ext="edit" aspectratio="t"/>
           </v:shapetype>
-          <v:shape id="_x0000_i1025" type="#_x0000_t75" style="width:338.55pt;height:588.85pt">
+          <v:shape id="_x0000_i1025" type="#_x0000_t75" style="width:338.4pt;height:588.6pt">
             <v:imagedata r:id="rId6" o:title="End Game"/>
           </v:shape>
         </w:pict>
@@ -1215,7 +1224,7 @@
       <w:r>
         <w:lastRenderedPageBreak/>
         <w:pict>
-          <v:shape id="_x0000_i1026" type="#_x0000_t75" style="width:145.7pt;height:561.45pt">
+          <v:shape id="_x0000_i1026" type="#_x0000_t75" style="width:145.8pt;height:561.6pt">
             <v:imagedata r:id="rId7" o:title="game"/>
           </v:shape>
         </w:pict>
@@ -1232,7 +1241,7 @@
       <w:r>
         <w:lastRenderedPageBreak/>
         <w:pict>
-          <v:shape id="_x0000_i1027" type="#_x0000_t75" style="width:324.85pt;height:612pt">
+          <v:shape id="_x0000_i1027" type="#_x0000_t75" style="width:325.2pt;height:612pt">
             <v:imagedata r:id="rId8" o:title="Shark collision"/>
           </v:shape>
         </w:pict>
@@ -1247,7 +1256,7 @@
       <w:r>
         <w:lastRenderedPageBreak/>
         <w:pict>
-          <v:shape id="_x0000_i1028" type="#_x0000_t75" style="width:226.3pt;height:568.3pt">
+          <v:shape id="_x0000_i1028" type="#_x0000_t75" style="width:226.2pt;height:568.2pt">
             <v:imagedata r:id="rId9" o:title="shoot color"/>
           </v:shape>
         </w:pict>
@@ -1263,7 +1272,7 @@
       <w:r>
         <w:lastRenderedPageBreak/>
         <w:pict>
-          <v:shape id="_x0000_i1029" type="#_x0000_t75" style="width:360.85pt;height:480.85pt">
+          <v:shape id="_x0000_i1029" type="#_x0000_t75" style="width:360.6pt;height:480.6pt">
             <v:imagedata r:id="rId10" o:title="shop"/>
           </v:shape>
         </w:pict>
@@ -1279,7 +1288,7 @@
       <w:r>
         <w:lastRenderedPageBreak/>
         <w:pict>
-          <v:shape id="_x0000_i1030" type="#_x0000_t75" style="width:218.55pt;height:336.85pt">
+          <v:shape id="_x0000_i1030" type="#_x0000_t75" style="width:218.4pt;height:336.6pt">
             <v:imagedata r:id="rId11" o:title="Stun"/>
           </v:shape>
         </w:pict>
@@ -1295,7 +1304,7 @@
       <w:r>
         <w:lastRenderedPageBreak/>
         <w:pict>
-          <v:shape id="_x0000_i1031" type="#_x0000_t75" style="width:219.45pt;height:418.3pt">
+          <v:shape id="_x0000_i1031" type="#_x0000_t75" style="width:219.6pt;height:418.2pt">
             <v:imagedata r:id="rId12" o:title="Ultimate"/>
           </v:shape>
         </w:pict>
@@ -1311,7 +1320,7 @@
       <w:r>
         <w:lastRenderedPageBreak/>
         <w:pict>
-          <v:shape id="_x0000_i1032" type="#_x0000_t75" style="width:342pt;height:606.85pt">
+          <v:shape id="_x0000_i1032" type="#_x0000_t75" style="width:342pt;height:606.6pt">
             <v:imagedata r:id="rId13" o:title="Choose Item"/>
           </v:shape>
         </w:pict>
@@ -1326,7 +1335,7 @@
       <w:r>
         <w:lastRenderedPageBreak/>
         <w:pict>
-          <v:shape id="_x0000_i1033" type="#_x0000_t75" style="width:290.55pt;height:611.15pt">
+          <v:shape id="_x0000_i1033" type="#_x0000_t75" style="width:290.4pt;height:611.4pt">
             <v:imagedata r:id="rId14" o:title="Pause button"/>
           </v:shape>
         </w:pict>
@@ -1336,8 +1345,6 @@
       <w:r>
         <w:t>Image 10: Pause activity</w:t>
       </w:r>
-      <w:bookmarkStart w:id="0" w:name="_GoBack"/>
-      <w:bookmarkEnd w:id="0"/>
     </w:p>
     <w:p/>
     <w:p/>

</xml_diff>